<commit_message>
fixed typos in my the docs
</commit_message>
<xml_diff>
--- a/docs/Hadoop on Azure Virtual Machines Process CLI.docx
+++ b/docs/Hadoop on Azure Virtual Machines Process CLI.docx
@@ -206,16 +206,6 @@
       </w:r>
     </w:p>
     <w:p>
-      <w:r>
-        <w:object w:dxaOrig="15796" w:dyaOrig="9735" w14:anchorId="1B394FEB">
-          <v:shape id="_x0000_i1025" type="#_x0000_t75" style="width:704.5pt;height:432.25pt" o:ole="">
-            <v:imagedata r:id="rId10" o:title=""/>
-          </v:shape>
-          <o:OLEObject Type="Embed" ProgID="Visio.Drawing.15" ShapeID="_x0000_i1025" DrawAspect="Content" ObjectID="_1453906775" r:id="rId11"/>
-        </w:object>
-      </w:r>
-    </w:p>
-    <w:p>
       <w:pPr>
         <w:pStyle w:val="ListParagraph"/>
         <w:numPr>
@@ -224,7 +214,6 @@
         </w:numPr>
       </w:pPr>
       <w:r>
-        <w:lastRenderedPageBreak/>
         <w:t xml:space="preserve">Update the hdpsetup.sh file with information about your </w:t>
       </w:r>
       <w:r>
@@ -672,6 +661,7 @@
         </w:numPr>
       </w:pPr>
       <w:r>
+        <w:lastRenderedPageBreak/>
         <w:t>Creates the script updatehosts.sh which updates /</w:t>
       </w:r>
       <w:proofErr w:type="spellStart"/>
@@ -712,7 +702,6 @@
         </w:numPr>
       </w:pPr>
       <w:r>
-        <w:lastRenderedPageBreak/>
         <w:t>Run the script mountdrive.sh</w:t>
       </w:r>
     </w:p>
@@ -753,26 +742,20 @@
       </w:r>
       <w:proofErr w:type="spellEnd"/>
     </w:p>
-    <w:p/>
-    <w:p>
-      <w:pPr>
-        <w:rPr>
-          <w:rFonts w:asciiTheme="majorHAnsi" w:eastAsiaTheme="majorEastAsia" w:hAnsiTheme="majorHAnsi" w:cstheme="majorBidi"/>
-          <w:color w:val="2E74B5" w:themeColor="accent1" w:themeShade="BF"/>
-          <w:sz w:val="32"/>
-          <w:szCs w:val="32"/>
-        </w:rPr>
-      </w:pPr>
-      <w:r>
-        <w:br w:type="page"/>
+    <w:p>
+      <w:r>
+        <w:object w:dxaOrig="15796" w:dyaOrig="9735" w14:anchorId="0955334B">
+          <v:shape id="_x0000_i1025" type="#_x0000_t75" style="width:704.5pt;height:432.25pt" o:ole="">
+            <v:imagedata r:id="rId10" o:title=""/>
+          </v:shape>
+          <o:OLEObject Type="Embed" ProgID="Visio.Drawing.15" ShapeID="_x0000_i1025" DrawAspect="Content" ObjectID="_1453979832" r:id="rId11"/>
+        </w:object>
       </w:r>
     </w:p>
     <w:p>
       <w:pPr>
         <w:pStyle w:val="Heading1"/>
       </w:pPr>
-      <w:bookmarkStart w:id="0" w:name="_GoBack"/>
-      <w:bookmarkEnd w:id="0"/>
       <w:r>
         <w:lastRenderedPageBreak/>
         <w:t>Installing HDP on Windows Azure Virtual Machines</w:t>
@@ -7436,7 +7419,15 @@
           <w:sz w:val="20"/>
           <w:szCs w:val="18"/>
         </w:rPr>
-        <w:t>createmasternode.sh</w:t>
+        <w:t>createmasterimage</w:t>
+      </w:r>
+      <w:r>
+        <w:rPr>
+          <w:rFonts w:ascii="Lucida Console" w:hAnsi="Lucida Console" w:cs="Lucida Console"/>
+          <w:sz w:val="20"/>
+          <w:szCs w:val="18"/>
+        </w:rPr>
+        <w:t>.sh</w:t>
       </w:r>
     </w:p>
     <w:p>
@@ -7518,7 +7509,13 @@
       <w:proofErr w:type="spellEnd"/>
       <w:proofErr w:type="gramEnd"/>
       <w:r>
-        <w:t xml:space="preserve"> client to log into the management node and Master Node. In our example we used </w:t>
+        <w:t xml:space="preserve"> client to log into th</w:t>
+      </w:r>
+      <w:r>
+        <w:t>e management node</w:t>
+      </w:r>
+      <w:r>
+        <w:t xml:space="preserve">. In our example we used </w:t>
       </w:r>
     </w:p>
     <w:p>
@@ -7685,84 +7682,6 @@
         <w:t>wget</w:t>
       </w:r>
       <w:proofErr w:type="spellEnd"/>
-    </w:p>
-    <w:p>
-      <w:r>
-        <w:t>R</w:t>
-      </w:r>
-      <w:r>
-        <w:t xml:space="preserve">eturn to the </w:t>
-      </w:r>
-      <w:r>
-        <w:t>Management</w:t>
-      </w:r>
-      <w:r>
-        <w:t xml:space="preserve"> Node. Enter the </w:t>
-      </w:r>
-      <w:r>
-        <w:rPr>
-          <w:b/>
-          <w:i/>
-        </w:rPr>
-        <w:t>root</w:t>
-      </w:r>
-      <w:r>
-        <w:t xml:space="preserve"> password when prompted.  </w:t>
-      </w:r>
-    </w:p>
-    <w:p>
-      <w:r>
-        <w:t xml:space="preserve"> </w:t>
-      </w:r>
-      <w:r>
-        <w:tab/>
-      </w:r>
-      <w:proofErr w:type="spellStart"/>
-      <w:proofErr w:type="gramStart"/>
-      <w:r>
-        <w:rPr>
-          <w:rFonts w:ascii="Courier New" w:hAnsi="Courier New" w:cs="Courier New"/>
-          <w:b/>
-        </w:rPr>
-        <w:t>ssh</w:t>
-      </w:r>
-      <w:proofErr w:type="spellEnd"/>
-      <w:proofErr w:type="gramEnd"/>
-      <w:r>
-        <w:rPr>
-          <w:rFonts w:ascii="Courier New" w:hAnsi="Courier New" w:cs="Courier New"/>
-          <w:b/>
-        </w:rPr>
-        <w:t xml:space="preserve"> &lt;Management Node </w:t>
-      </w:r>
-      <w:r>
-        <w:rPr>
-          <w:rFonts w:ascii="Courier New" w:hAnsi="Courier New" w:cs="Courier New"/>
-          <w:b/>
-        </w:rPr>
-        <w:t>Hostname</w:t>
-      </w:r>
-      <w:r>
-        <w:rPr>
-          <w:rFonts w:ascii="Courier New" w:hAnsi="Courier New" w:cs="Courier New"/>
-          <w:b/>
-        </w:rPr>
-        <w:t>&gt;</w:t>
-      </w:r>
-      <w:r>
-        <w:rPr>
-          <w:rFonts w:ascii="Courier New" w:hAnsi="Courier New" w:cs="Courier New"/>
-          <w:b/>
-        </w:rPr>
-        <w:t>.</w:t>
-      </w:r>
-      <w:r>
-        <w:rPr>
-          <w:rFonts w:ascii="Courier New" w:hAnsi="Courier New" w:cs="Courier New"/>
-          <w:b/>
-        </w:rPr>
-        <w:t>cloudapp.net</w:t>
-      </w:r>
     </w:p>
     <w:p>
       <w:pPr>
@@ -8210,6 +8129,7 @@
           <w:rFonts w:ascii="Courier New" w:hAnsi="Courier New" w:cs="Courier New"/>
           <w:b/>
         </w:rPr>
+        <w:lastRenderedPageBreak/>
         <w:tab/>
       </w:r>
       <w:proofErr w:type="spellStart"/>
@@ -8489,21 +8409,7 @@
           <w:rFonts w:ascii="Courier New" w:hAnsi="Courier New" w:cs="Courier New"/>
           <w:b/>
         </w:rPr>
-        <w:t>/root/scripts/</w:t>
-      </w:r>
-      <w:r>
-        <w:rPr>
-          <w:rFonts w:ascii="Courier New" w:hAnsi="Courier New" w:cs="Courier New"/>
-          <w:b/>
-        </w:rPr>
-        <w:t xml:space="preserve"> </w:t>
-      </w:r>
-      <w:r>
-        <w:rPr>
-          <w:rFonts w:ascii="Courier New" w:hAnsi="Courier New" w:cs="Courier New"/>
-          <w:b/>
-        </w:rPr>
-        <w:t>makefilesystem.sh</w:t>
+        <w:t>/root/scripts/makefilesystem.sh</w:t>
       </w:r>
     </w:p>
     <w:p>
@@ -8756,7 +8662,6 @@
           <w:rFonts w:ascii="Courier New" w:hAnsi="Courier New" w:cs="Courier New"/>
           <w:b/>
         </w:rPr>
-        <w:lastRenderedPageBreak/>
         <w:t>chkconfig</w:t>
       </w:r>
       <w:proofErr w:type="spellEnd"/>
@@ -9021,23 +8926,23 @@
         <w:pStyle w:val="Heading3"/>
       </w:pPr>
       <w:r>
+        <w:t>Update Kernel-Header</w:t>
+      </w:r>
+    </w:p>
+    <w:p>
+      <w:r>
+        <w:t>If you are using the gallery image “</w:t>
+      </w:r>
+      <w:r>
+        <w:t>Oracle Linux 6.4.0.0.0</w:t>
+      </w:r>
+      <w:r>
+        <w:t>”, the following steps must be executed for a successful installation of HDP.</w:t>
+      </w:r>
+    </w:p>
+    <w:p>
+      <w:r>
         <w:lastRenderedPageBreak/>
-        <w:t>Update Kernel-Header</w:t>
-      </w:r>
-    </w:p>
-    <w:p>
-      <w:r>
-        <w:t>If you are using the gallery image “</w:t>
-      </w:r>
-      <w:r>
-        <w:t>Oracle Linux 6.4.0.0.0</w:t>
-      </w:r>
-      <w:r>
-        <w:t>”, the following steps must be executed for a successful installation of HDP.</w:t>
-      </w:r>
-    </w:p>
-    <w:p>
-      <w:r>
         <w:t xml:space="preserve">Update the yum </w:t>
       </w:r>
       <w:proofErr w:type="spellStart"/>
@@ -9671,52 +9576,38 @@
           <w:rFonts w:ascii="Courier New" w:hAnsi="Courier New" w:cs="Courier New"/>
           <w:b/>
         </w:rPr>
-        <w:t>/root/scripts/</w:t>
-      </w:r>
-      <w:r>
-        <w:rPr>
-          <w:rFonts w:ascii="Courier New" w:hAnsi="Courier New" w:cs="Courier New"/>
-          <w:b/>
-        </w:rPr>
-        <w:t xml:space="preserve"> </w:t>
-      </w:r>
-      <w:r>
-        <w:rPr>
-          <w:rFonts w:ascii="Courier New" w:hAnsi="Courier New" w:cs="Courier New"/>
-          <w:b/>
-        </w:rPr>
-        <w:t>makefilesystem.sh</w:t>
+        <w:t>/root/scripts/makefilesystem.sh</w:t>
       </w:r>
     </w:p>
     <w:p>
       <w:proofErr w:type="gramStart"/>
       <w:r>
+        <w:t>at</w:t>
+      </w:r>
+      <w:proofErr w:type="gramEnd"/>
+      <w:r>
+        <w:t xml:space="preserve"> the bottom on /</w:t>
+      </w:r>
+      <w:proofErr w:type="spellStart"/>
+      <w:r>
+        <w:t>etc</w:t>
+      </w:r>
+      <w:proofErr w:type="spellEnd"/>
+      <w:r>
+        <w:t>/</w:t>
+      </w:r>
+      <w:proofErr w:type="spellStart"/>
+      <w:r>
+        <w:t>crontab</w:t>
+      </w:r>
+      <w:proofErr w:type="spellEnd"/>
+    </w:p>
+    <w:p>
+      <w:pPr>
+        <w:pStyle w:val="Heading4"/>
+      </w:pPr>
+      <w:r>
         <w:lastRenderedPageBreak/>
-        <w:t>at</w:t>
-      </w:r>
-      <w:proofErr w:type="gramEnd"/>
-      <w:r>
-        <w:t xml:space="preserve"> the bottom on /</w:t>
-      </w:r>
-      <w:proofErr w:type="spellStart"/>
-      <w:r>
-        <w:t>etc</w:t>
-      </w:r>
-      <w:proofErr w:type="spellEnd"/>
-      <w:r>
-        <w:t>/</w:t>
-      </w:r>
-      <w:proofErr w:type="spellStart"/>
-      <w:r>
-        <w:t>crontab</w:t>
-      </w:r>
-      <w:proofErr w:type="spellEnd"/>
-    </w:p>
-    <w:p>
-      <w:pPr>
-        <w:pStyle w:val="Heading4"/>
-      </w:pPr>
-      <w:r>
         <w:t xml:space="preserve"> </w:t>
       </w:r>
     </w:p>
@@ -10020,7 +9911,13 @@
     </w:p>
     <w:p>
       <w:r>
-        <w:t xml:space="preserve">In the Management Node generate the key.  </w:t>
+        <w:t>In the Management Node</w:t>
+      </w:r>
+      <w:r>
+        <w:t xml:space="preserve"> log in as root and </w:t>
+      </w:r>
+      <w:r>
+        <w:t xml:space="preserve">generate the key.  </w:t>
       </w:r>
     </w:p>
     <w:p>
@@ -10582,24 +10479,6 @@
     </w:p>
     <w:p>
       <w:r>
-        <w:t xml:space="preserve">Press esc to exit insert mode.  </w:t>
-      </w:r>
-      <w:proofErr w:type="gramStart"/>
-      <w:r>
-        <w:t>Type :</w:t>
-      </w:r>
-      <w:proofErr w:type="spellStart"/>
-      <w:r>
-        <w:t>wq</w:t>
-      </w:r>
-      <w:proofErr w:type="spellEnd"/>
-      <w:proofErr w:type="gramEnd"/>
-      <w:r>
-        <w:t xml:space="preserve"> and press enter to save and close the file. </w:t>
-      </w:r>
-    </w:p>
-    <w:p>
-      <w:r>
         <w:t>Run</w:t>
       </w:r>
       <w:r>
@@ -11236,6 +11115,35 @@
           <w:szCs w:val="18"/>
         </w:rPr>
       </w:pPr>
+      <w:bookmarkStart w:id="0" w:name="_GoBack"/>
+      <w:bookmarkEnd w:id="0"/>
+      <w:r>
+        <w:rPr>
+          <w:rFonts w:ascii="Lucida Console" w:hAnsi="Lucida Console" w:cs="Lucida Console"/>
+          <w:color w:val="0000FF"/>
+          <w:sz w:val="20"/>
+          <w:szCs w:val="18"/>
+        </w:rPr>
+        <w:t>#On</w:t>
+      </w:r>
+      <w:r>
+        <w:rPr>
+          <w:rFonts w:ascii="Lucida Console" w:hAnsi="Lucida Console" w:cs="Lucida Console"/>
+          <w:color w:val="0000FF"/>
+          <w:sz w:val="20"/>
+          <w:szCs w:val="18"/>
+        </w:rPr>
+        <w:t xml:space="preserve"> your management node</w:t>
+      </w:r>
+      <w:r>
+        <w:rPr>
+          <w:rFonts w:ascii="Lucida Console" w:hAnsi="Lucida Console" w:cs="Lucida Console"/>
+          <w:color w:val="0000FF"/>
+          <w:sz w:val="20"/>
+          <w:szCs w:val="18"/>
+        </w:rPr>
+        <w:t xml:space="preserve"> logged in as root</w:t>
+      </w:r>
     </w:p>
     <w:p>
       <w:pPr>
@@ -11257,6 +11165,8 @@
           <w:szCs w:val="18"/>
         </w:rPr>
       </w:pPr>
+      <w:proofErr w:type="spellStart"/>
+      <w:proofErr w:type="gramStart"/>
       <w:r>
         <w:rPr>
           <w:rFonts w:ascii="Lucida Console" w:hAnsi="Lucida Console" w:cs="Lucida Console"/>
@@ -11264,9 +11174,10 @@
           <w:sz w:val="20"/>
           <w:szCs w:val="18"/>
         </w:rPr>
-        <w:t>#</w:t>
-      </w:r>
-      <w:proofErr w:type="gramStart"/>
+        <w:t>chmod</w:t>
+      </w:r>
+      <w:proofErr w:type="spellEnd"/>
+      <w:proofErr w:type="gramEnd"/>
       <w:r>
         <w:rPr>
           <w:rFonts w:ascii="Lucida Console" w:hAnsi="Lucida Console" w:cs="Lucida Console"/>
@@ -11274,9 +11185,8 @@
           <w:sz w:val="20"/>
           <w:szCs w:val="18"/>
         </w:rPr>
-        <w:t>On</w:t>
-      </w:r>
-      <w:proofErr w:type="gramEnd"/>
+        <w:t xml:space="preserve"> 755 mountdrive</w:t>
+      </w:r>
       <w:r>
         <w:rPr>
           <w:rFonts w:ascii="Lucida Console" w:hAnsi="Lucida Console" w:cs="Lucida Console"/>
@@ -11284,16 +11194,7 @@
           <w:sz w:val="20"/>
           <w:szCs w:val="18"/>
         </w:rPr>
-        <w:t xml:space="preserve"> your management node</w:t>
-      </w:r>
-      <w:r>
-        <w:rPr>
-          <w:rFonts w:ascii="Lucida Console" w:hAnsi="Lucida Console" w:cs="Lucida Console"/>
-          <w:color w:val="0000FF"/>
-          <w:sz w:val="20"/>
-          <w:szCs w:val="18"/>
-        </w:rPr>
-        <w:t xml:space="preserve"> logged in as root</w:t>
+        <w:t>.sh</w:t>
       </w:r>
     </w:p>
     <w:p>
@@ -11336,16 +11237,7 @@
           <w:sz w:val="20"/>
           <w:szCs w:val="18"/>
         </w:rPr>
-        <w:t xml:space="preserve"> 755 mountdrive</w:t>
-      </w:r>
-      <w:r>
-        <w:rPr>
-          <w:rFonts w:ascii="Lucida Console" w:hAnsi="Lucida Console" w:cs="Lucida Console"/>
-          <w:color w:val="0000FF"/>
-          <w:sz w:val="20"/>
-          <w:szCs w:val="18"/>
-        </w:rPr>
-        <w:t>.sh</w:t>
+        <w:t xml:space="preserve"> 755 updatehosts.sh</w:t>
       </w:r>
     </w:p>
     <w:p>
@@ -11368,28 +11260,6 @@
           <w:szCs w:val="18"/>
         </w:rPr>
       </w:pPr>
-      <w:proofErr w:type="spellStart"/>
-      <w:proofErr w:type="gramStart"/>
-      <w:r>
-        <w:rPr>
-          <w:rFonts w:ascii="Lucida Console" w:hAnsi="Lucida Console" w:cs="Lucida Console"/>
-          <w:color w:val="0000FF"/>
-          <w:sz w:val="20"/>
-          <w:szCs w:val="18"/>
-        </w:rPr>
-        <w:t>chmod</w:t>
-      </w:r>
-      <w:proofErr w:type="spellEnd"/>
-      <w:proofErr w:type="gramEnd"/>
-      <w:r>
-        <w:rPr>
-          <w:rFonts w:ascii="Lucida Console" w:hAnsi="Lucida Console" w:cs="Lucida Console"/>
-          <w:color w:val="0000FF"/>
-          <w:sz w:val="20"/>
-          <w:szCs w:val="18"/>
-        </w:rPr>
-        <w:t xml:space="preserve"> 755 updatehosts.sh</w:t>
-      </w:r>
     </w:p>
     <w:p>
       <w:pPr>
@@ -11411,6 +11281,35 @@
           <w:szCs w:val="18"/>
         </w:rPr>
       </w:pPr>
+      <w:r>
+        <w:rPr>
+          <w:rFonts w:ascii="Lucida Console" w:hAnsi="Lucida Console" w:cs="Lucida Console"/>
+          <w:color w:val="0000FF"/>
+          <w:sz w:val="20"/>
+          <w:szCs w:val="18"/>
+        </w:rPr>
+        <w:t>#Reads the hosts.txt and updates /</w:t>
+      </w:r>
+      <w:proofErr w:type="spellStart"/>
+      <w:r>
+        <w:rPr>
+          <w:rFonts w:ascii="Lucida Console" w:hAnsi="Lucida Console" w:cs="Lucida Console"/>
+          <w:color w:val="0000FF"/>
+          <w:sz w:val="20"/>
+          <w:szCs w:val="18"/>
+        </w:rPr>
+        <w:t>etc</w:t>
+      </w:r>
+      <w:proofErr w:type="spellEnd"/>
+      <w:r>
+        <w:rPr>
+          <w:rFonts w:ascii="Lucida Console" w:hAnsi="Lucida Console" w:cs="Lucida Console"/>
+          <w:color w:val="0000FF"/>
+          <w:sz w:val="20"/>
+          <w:szCs w:val="18"/>
+        </w:rPr>
+        <w:t>/hosts file on the management node</w:t>
+      </w:r>
     </w:p>
     <w:p>
       <w:pPr>
@@ -11439,27 +11338,7 @@
           <w:sz w:val="20"/>
           <w:szCs w:val="18"/>
         </w:rPr>
-        <w:t>#Reads the hosts.txt and updates /</w:t>
-      </w:r>
-      <w:proofErr w:type="spellStart"/>
-      <w:r>
-        <w:rPr>
-          <w:rFonts w:ascii="Lucida Console" w:hAnsi="Lucida Console" w:cs="Lucida Console"/>
-          <w:color w:val="0000FF"/>
-          <w:sz w:val="20"/>
-          <w:szCs w:val="18"/>
-        </w:rPr>
-        <w:t>etc</w:t>
-      </w:r>
-      <w:proofErr w:type="spellEnd"/>
-      <w:r>
-        <w:rPr>
-          <w:rFonts w:ascii="Lucida Console" w:hAnsi="Lucida Console" w:cs="Lucida Console"/>
-          <w:color w:val="0000FF"/>
-          <w:sz w:val="20"/>
-          <w:szCs w:val="18"/>
-        </w:rPr>
-        <w:t>/hosts file on the management node</w:t>
+        <w:t>UpdateHosts.sh</w:t>
       </w:r>
     </w:p>
     <w:p>
@@ -11482,15 +11361,6 @@
           <w:szCs w:val="18"/>
         </w:rPr>
       </w:pPr>
-      <w:r>
-        <w:rPr>
-          <w:rFonts w:ascii="Lucida Console" w:hAnsi="Lucida Console" w:cs="Lucida Console"/>
-          <w:color w:val="0000FF"/>
-          <w:sz w:val="20"/>
-          <w:szCs w:val="18"/>
-        </w:rPr>
-        <w:t>UpdateHosts.sh</w:t>
-      </w:r>
     </w:p>
     <w:p>
       <w:pPr>
@@ -11512,6 +11382,35 @@
           <w:szCs w:val="18"/>
         </w:rPr>
       </w:pPr>
+      <w:r>
+        <w:rPr>
+          <w:rFonts w:ascii="Lucida Console" w:hAnsi="Lucida Console" w:cs="Lucida Console"/>
+          <w:color w:val="0000FF"/>
+          <w:sz w:val="20"/>
+          <w:szCs w:val="18"/>
+        </w:rPr>
+        <w:t>#</w:t>
+      </w:r>
+      <w:proofErr w:type="gramStart"/>
+      <w:r>
+        <w:rPr>
+          <w:rFonts w:ascii="Lucida Console" w:hAnsi="Lucida Console" w:cs="Lucida Console"/>
+          <w:color w:val="0000FF"/>
+          <w:sz w:val="20"/>
+          <w:szCs w:val="18"/>
+        </w:rPr>
+        <w:t>This</w:t>
+      </w:r>
+      <w:proofErr w:type="gramEnd"/>
+      <w:r>
+        <w:rPr>
+          <w:rFonts w:ascii="Lucida Console" w:hAnsi="Lucida Console" w:cs="Lucida Console"/>
+          <w:color w:val="0000FF"/>
+          <w:sz w:val="20"/>
+          <w:szCs w:val="18"/>
+        </w:rPr>
+        <w:t xml:space="preserve"> script executes st.pl on all the nodes in HDP cluster to mount the drive</w:t>
+      </w:r>
     </w:p>
     <w:p>
       <w:pPr>
@@ -11533,6 +11432,35 @@
           <w:szCs w:val="18"/>
         </w:rPr>
       </w:pPr>
+      <w:r>
+        <w:rPr>
+          <w:rFonts w:ascii="Lucida Console" w:hAnsi="Lucida Console" w:cs="Lucida Console"/>
+          <w:color w:val="0000FF"/>
+          <w:sz w:val="20"/>
+          <w:szCs w:val="18"/>
+        </w:rPr>
+        <w:t>#</w:t>
+      </w:r>
+      <w:proofErr w:type="gramStart"/>
+      <w:r>
+        <w:rPr>
+          <w:rFonts w:ascii="Lucida Console" w:hAnsi="Lucida Console" w:cs="Lucida Console"/>
+          <w:color w:val="0000FF"/>
+          <w:sz w:val="20"/>
+          <w:szCs w:val="18"/>
+        </w:rPr>
+        <w:t>It</w:t>
+      </w:r>
+      <w:proofErr w:type="gramEnd"/>
+      <w:r>
+        <w:rPr>
+          <w:rFonts w:ascii="Lucida Console" w:hAnsi="Lucida Console" w:cs="Lucida Console"/>
+          <w:color w:val="0000FF"/>
+          <w:sz w:val="20"/>
+          <w:szCs w:val="18"/>
+        </w:rPr>
+        <w:t xml:space="preserve"> also update the hosts file on each node in the cluster</w:t>
+      </w:r>
     </w:p>
     <w:p>
       <w:pPr>
@@ -11549,7 +11477,6 @@
         <w:spacing w:after="0" w:line="240" w:lineRule="auto"/>
         <w:rPr>
           <w:rFonts w:ascii="Lucida Console" w:hAnsi="Lucida Console" w:cs="Lucida Console"/>
-          <w:color w:val="0000FF"/>
           <w:sz w:val="20"/>
           <w:szCs w:val="18"/>
         </w:rPr>
@@ -11561,106 +11488,6 @@
           <w:sz w:val="20"/>
           <w:szCs w:val="18"/>
         </w:rPr>
-        <w:t>#</w:t>
-      </w:r>
-      <w:proofErr w:type="gramStart"/>
-      <w:r>
-        <w:rPr>
-          <w:rFonts w:ascii="Lucida Console" w:hAnsi="Lucida Console" w:cs="Lucida Console"/>
-          <w:color w:val="0000FF"/>
-          <w:sz w:val="20"/>
-          <w:szCs w:val="18"/>
-        </w:rPr>
-        <w:t>This</w:t>
-      </w:r>
-      <w:proofErr w:type="gramEnd"/>
-      <w:r>
-        <w:rPr>
-          <w:rFonts w:ascii="Lucida Console" w:hAnsi="Lucida Console" w:cs="Lucida Console"/>
-          <w:color w:val="0000FF"/>
-          <w:sz w:val="20"/>
-          <w:szCs w:val="18"/>
-        </w:rPr>
-        <w:t xml:space="preserve"> script executes st.pl on all the nodes in HDP cluster to mount the drive</w:t>
-      </w:r>
-    </w:p>
-    <w:p>
-      <w:pPr>
-        <w:pBdr>
-          <w:top w:val="single" w:sz="4" w:space="6" w:color="auto"/>
-          <w:left w:val="single" w:sz="4" w:space="6" w:color="auto"/>
-          <w:bottom w:val="single" w:sz="4" w:space="31" w:color="auto"/>
-          <w:right w:val="single" w:sz="4" w:space="6" w:color="auto"/>
-        </w:pBdr>
-        <w:shd w:val="clear" w:color="auto" w:fill="E7E6E6" w:themeFill="background2"/>
-        <w:autoSpaceDE w:val="0"/>
-        <w:autoSpaceDN w:val="0"/>
-        <w:adjustRightInd w:val="0"/>
-        <w:spacing w:after="0" w:line="240" w:lineRule="auto"/>
-        <w:rPr>
-          <w:rFonts w:ascii="Lucida Console" w:hAnsi="Lucida Console" w:cs="Lucida Console"/>
-          <w:color w:val="0000FF"/>
-          <w:sz w:val="20"/>
-          <w:szCs w:val="18"/>
-        </w:rPr>
-      </w:pPr>
-      <w:r>
-        <w:rPr>
-          <w:rFonts w:ascii="Lucida Console" w:hAnsi="Lucida Console" w:cs="Lucida Console"/>
-          <w:color w:val="0000FF"/>
-          <w:sz w:val="20"/>
-          <w:szCs w:val="18"/>
-        </w:rPr>
-        <w:t>#</w:t>
-      </w:r>
-      <w:proofErr w:type="gramStart"/>
-      <w:r>
-        <w:rPr>
-          <w:rFonts w:ascii="Lucida Console" w:hAnsi="Lucida Console" w:cs="Lucida Console"/>
-          <w:color w:val="0000FF"/>
-          <w:sz w:val="20"/>
-          <w:szCs w:val="18"/>
-        </w:rPr>
-        <w:t>It</w:t>
-      </w:r>
-      <w:proofErr w:type="gramEnd"/>
-      <w:r>
-        <w:rPr>
-          <w:rFonts w:ascii="Lucida Console" w:hAnsi="Lucida Console" w:cs="Lucida Console"/>
-          <w:color w:val="0000FF"/>
-          <w:sz w:val="20"/>
-          <w:szCs w:val="18"/>
-        </w:rPr>
-        <w:t xml:space="preserve"> also update the hosts file on each node in the cluster</w:t>
-      </w:r>
-    </w:p>
-    <w:p>
-      <w:pPr>
-        <w:pBdr>
-          <w:top w:val="single" w:sz="4" w:space="6" w:color="auto"/>
-          <w:left w:val="single" w:sz="4" w:space="6" w:color="auto"/>
-          <w:bottom w:val="single" w:sz="4" w:space="31" w:color="auto"/>
-          <w:right w:val="single" w:sz="4" w:space="6" w:color="auto"/>
-        </w:pBdr>
-        <w:shd w:val="clear" w:color="auto" w:fill="E7E6E6" w:themeFill="background2"/>
-        <w:autoSpaceDE w:val="0"/>
-        <w:autoSpaceDN w:val="0"/>
-        <w:adjustRightInd w:val="0"/>
-        <w:spacing w:after="0" w:line="240" w:lineRule="auto"/>
-        <w:rPr>
-          <w:rFonts w:ascii="Lucida Console" w:hAnsi="Lucida Console" w:cs="Lucida Console"/>
-          <w:sz w:val="20"/>
-          <w:szCs w:val="18"/>
-        </w:rPr>
-      </w:pPr>
-      <w:r>
-        <w:rPr>
-          <w:rFonts w:ascii="Lucida Console" w:hAnsi="Lucida Console" w:cs="Lucida Console"/>
-          <w:color w:val="0000FF"/>
-          <w:sz w:val="20"/>
-          <w:szCs w:val="18"/>
-        </w:rPr>
-        <w:lastRenderedPageBreak/>
         <w:t>mountdrive</w:t>
       </w:r>
       <w:r>
@@ -11692,6 +11519,7 @@
           <w:sz w:val="18"/>
           <w:szCs w:val="18"/>
         </w:rPr>
+        <w:lastRenderedPageBreak/>
         <w:t xml:space="preserve"> </w:t>
       </w:r>
     </w:p>
@@ -12150,24 +11978,24 @@
     </w:p>
     <w:p>
       <w:r>
+        <w:t>In general, follow the prompts to install.  The only tricky part I would point out is in the install screen to input hosts and the key.  You will paste the private key from the Management Node:</w:t>
+      </w:r>
+    </w:p>
+    <w:p>
+      <w:pPr>
+        <w:ind w:firstLine="720"/>
+        <w:rPr>
+          <w:rFonts w:ascii="Courier New" w:hAnsi="Courier New" w:cs="Courier New"/>
+          <w:b/>
+        </w:rPr>
+      </w:pPr>
+      <w:proofErr w:type="gramStart"/>
+      <w:r>
+        <w:rPr>
+          <w:rFonts w:ascii="Courier New" w:hAnsi="Courier New" w:cs="Courier New"/>
+          <w:b/>
+        </w:rPr>
         <w:lastRenderedPageBreak/>
-        <w:t>In general, follow the prompts to install.  The only tricky part I would point out is in the install screen to input hosts and the key.  You will paste the private key from the Management Node:</w:t>
-      </w:r>
-    </w:p>
-    <w:p>
-      <w:pPr>
-        <w:ind w:firstLine="720"/>
-        <w:rPr>
-          <w:rFonts w:ascii="Courier New" w:hAnsi="Courier New" w:cs="Courier New"/>
-          <w:b/>
-        </w:rPr>
-      </w:pPr>
-      <w:proofErr w:type="gramStart"/>
-      <w:r>
-        <w:rPr>
-          <w:rFonts w:ascii="Courier New" w:hAnsi="Courier New" w:cs="Courier New"/>
-          <w:b/>
-        </w:rPr>
         <w:t>cat</w:t>
       </w:r>
       <w:proofErr w:type="gramEnd"/>
@@ -12242,12 +12070,12 @@
         <v:path o:extrusionok="f" gradientshapeok="t" o:connecttype="rect"/>
         <o:lock v:ext="edit" aspectratio="t"/>
       </v:shapetype>
-      <v:shape id="_x0000_i1032" type="#_x0000_t75" style="width:3in;height:3in" o:bullet="t"/>
+      <v:shape id="_x0000_i1040" type="#_x0000_t75" style="width:3in;height:3in" o:bullet="t"/>
     </w:pict>
   </w:numPicBullet>
   <w:numPicBullet w:numPicBulletId="1">
     <w:pict>
-      <v:shape id="_x0000_i1033" type="#_x0000_t75" style="width:3in;height:3in" o:bullet="t"/>
+      <v:shape id="_x0000_i1041" type="#_x0000_t75" style="width:3in;height:3in" o:bullet="t"/>
     </w:pict>
   </w:numPicBullet>
   <w:abstractNum w:abstractNumId="0">
@@ -14234,18 +14062,18 @@
 </file>
 
 <file path=customXml/item2.xml><?xml version="1.0" encoding="utf-8"?>
-<p:properties xmlns:p="http://schemas.microsoft.com/office/2006/metadata/properties" xmlns:xsi="http://www.w3.org/2001/XMLSchema-instance" xmlns:pc="http://schemas.microsoft.com/office/infopath/2007/PartnerControls">
-  <documentManagement/>
-</p:properties>
-</file>
-
-<file path=customXml/item3.xml><?xml version="1.0" encoding="utf-8"?>
 <?mso-contentType ?>
 <FormTemplates xmlns="http://schemas.microsoft.com/sharepoint/v3/contenttype/forms">
   <Display>DocumentLibraryForm</Display>
   <Edit>DocumentLibraryForm</Edit>
   <New>DocumentLibraryForm</New>
 </FormTemplates>
+</file>
+
+<file path=customXml/item3.xml><?xml version="1.0" encoding="utf-8"?>
+<p:properties xmlns:p="http://schemas.microsoft.com/office/2006/metadata/properties" xmlns:xsi="http://www.w3.org/2001/XMLSchema-instance" xmlns:pc="http://schemas.microsoft.com/office/infopath/2007/PartnerControls">
+  <documentManagement/>
+</p:properties>
 </file>
 
 <file path=customXml/item4.xml><?xml version="1.0" encoding="utf-8"?>
@@ -14271,6 +14099,14 @@
 </file>
 
 <file path=customXml/itemProps2.xml><?xml version="1.0" encoding="utf-8"?>
+<ds:datastoreItem xmlns:ds="http://schemas.openxmlformats.org/officeDocument/2006/customXml" ds:itemID="{3C8AAC6C-7DDE-4F8D-9983-84CACF03C425}">
+  <ds:schemaRefs>
+    <ds:schemaRef ds:uri="http://schemas.microsoft.com/sharepoint/v3/contenttype/forms"/>
+  </ds:schemaRefs>
+</ds:datastoreItem>
+</file>
+
+<file path=customXml/itemProps3.xml><?xml version="1.0" encoding="utf-8"?>
 <ds:datastoreItem xmlns:ds="http://schemas.openxmlformats.org/officeDocument/2006/customXml" ds:itemID="{DF124594-5DB4-4139-84F8-CA59EC0520A7}">
   <ds:schemaRefs>
     <ds:schemaRef ds:uri="http://schemas.microsoft.com/office/2006/metadata/properties"/>
@@ -14279,16 +14115,8 @@
 </ds:datastoreItem>
 </file>
 
-<file path=customXml/itemProps3.xml><?xml version="1.0" encoding="utf-8"?>
-<ds:datastoreItem xmlns:ds="http://schemas.openxmlformats.org/officeDocument/2006/customXml" ds:itemID="{3C8AAC6C-7DDE-4F8D-9983-84CACF03C425}">
-  <ds:schemaRefs>
-    <ds:schemaRef ds:uri="http://schemas.microsoft.com/sharepoint/v3/contenttype/forms"/>
-  </ds:schemaRefs>
-</ds:datastoreItem>
-</file>
-
 <file path=customXml/itemProps4.xml><?xml version="1.0" encoding="utf-8"?>
-<ds:datastoreItem xmlns:ds="http://schemas.openxmlformats.org/officeDocument/2006/customXml" ds:itemID="{235BC220-4D42-4039-B84E-F202771A9FCE}">
+<ds:datastoreItem xmlns:ds="http://schemas.openxmlformats.org/officeDocument/2006/customXml" ds:itemID="{4BAD9B3C-B7EA-4773-99CD-6EDCB47E852F}">
   <ds:schemaRefs>
     <ds:schemaRef ds:uri="http://schemas.openxmlformats.org/officeDocument/2006/bibliography"/>
   </ds:schemaRefs>

</xml_diff>